<commit_message>
Did a bit more
Got a little further through on question one.

Taking a break to do other homework now.
</commit_message>
<xml_diff>
--- a/nholt_hw1.docx
+++ b/nholt_hw1.docx
@@ -86,13 +86,89 @@
       <w:r>
         <w:t xml:space="preserve">Availability = The ease of access to the to the file without any secondary form of authentication to access such a sensitive document made it overly accessible for Jon once he logged into the computer (though Walter probably had the same password for </w:t>
       </w:r>
+      <w:r>
+        <w:t>that,</w:t>
+      </w:r>
+      <w:r>
+        <w:t xml:space="preserve"> or the Sticky note would have been longer)</w:t>
+      </w:r>
+    </w:p>
+    <w:p>
+      <w:pPr>
+        <w:pStyle w:val="ListBullet"/>
+        <w:numPr>
+          <w:ilvl w:val="2"/>
+          <w:numId w:val="3"/>
+        </w:numPr>
+      </w:pPr>
+      <w:r>
+        <w:t>Confidentiality = The customers trusted LKS</w:t>
+      </w:r>
+      <w:r>
+        <w:t xml:space="preserve"> to keep their information safe and away from prying eyes (like Johns) and so their data being leaked </w:t>
+      </w:r>
+      <w:r>
+        <w:t>was a breach of their confidentiality.</w:t>
+      </w:r>
+    </w:p>
+    <w:p>
+      <w:pPr>
+        <w:pStyle w:val="ListBullet"/>
+        <w:numPr>
+          <w:ilvl w:val="2"/>
+          <w:numId w:val="3"/>
+        </w:numPr>
+      </w:pPr>
+      <w:r>
+        <w:t>Accountability = LKS trusted John to do his job they contracted him for and not to break into their offices so that was another breach</w:t>
+      </w:r>
+      <w:r>
+        <w:t>.</w:t>
+      </w:r>
+    </w:p>
+    <w:p>
+      <w:pPr>
+        <w:pStyle w:val="ListBullet"/>
+        <w:numPr>
+          <w:ilvl w:val="1"/>
+          <w:numId w:val="3"/>
+        </w:numPr>
+      </w:pPr>
+      <w:r>
+        <w:t>B)</w:t>
+      </w:r>
+      <w:r>
+        <w:t xml:space="preserve"> Impact Severity Level</w:t>
+      </w:r>
+    </w:p>
+    <w:p>
+      <w:pPr>
+        <w:pStyle w:val="ListBullet"/>
+        <w:numPr>
+          <w:ilvl w:val="2"/>
+          <w:numId w:val="3"/>
+        </w:numPr>
+      </w:pPr>
+      <w:r>
+        <w:t>LK</w:t>
+      </w:r>
+      <w:r>
+        <w:t xml:space="preserve">S: </w:t>
+      </w:r>
+      <w:r>
+        <w:t xml:space="preserve">I would rate the impact as moderate or high based on the amount lost though I would lean towards high. This situation will cost the company money, paying back </w:t>
+      </w:r>
+      <w:r>
+        <w:lastRenderedPageBreak/>
+        <w:t xml:space="preserve">customers, investing into better </w:t>
+      </w:r>
       <w:proofErr w:type="gramStart"/>
       <w:r>
-        <w:t>that</w:t>
+        <w:t>security</w:t>
       </w:r>
       <w:proofErr w:type="gramEnd"/>
       <w:r>
-        <w:t xml:space="preserve"> or the Sticky note would have been longer)</w:t>
+        <w:t xml:space="preserve"> and encrypting, and employee training. The company will also lose support from current customers who may not return and reputation keeping newer customers away as well losing more money again.</w:t>
       </w:r>
     </w:p>
     <w:p>
@@ -104,13 +180,27 @@
         </w:numPr>
       </w:pPr>
       <w:r>
-        <w:t>Confidentiality = The customers trusted LKS</w:t>
-      </w:r>
-      <w:r>
-        <w:t xml:space="preserve"> to keep their information safe and away from prying eyes (like Johns) and so their data being leaked </w:t>
-      </w:r>
-      <w:r>
-        <w:t>was a breach of their confidentiality.</w:t>
+        <w:t xml:space="preserve">Walter: </w:t>
+      </w:r>
+      <w:r>
+        <w:t xml:space="preserve">I would hope the impact on Walter is High, causing severe issue and possibly the loss of his job with him having caused such issues for the companies losing money, </w:t>
+      </w:r>
+      <w:r>
+        <w:t>customers,</w:t>
+      </w:r>
+      <w:r>
+        <w:t xml:space="preserve"> and reputation. </w:t>
+      </w:r>
+      <w:r>
+        <w:t xml:space="preserve">This is a common issue among people that can be easily avoided with simple (seemingly common sense) practices, </w:t>
+      </w:r>
+      <w:proofErr w:type="gramStart"/>
+      <w:r>
+        <w:t>rules</w:t>
+      </w:r>
+      <w:proofErr w:type="gramEnd"/>
+      <w:r>
+        <w:t xml:space="preserve"> and training from the company too.</w:t>
       </w:r>
     </w:p>
     <w:p>
@@ -121,6 +211,12 @@
           <w:numId w:val="3"/>
         </w:numPr>
       </w:pPr>
+      <w:r>
+        <w:t xml:space="preserve">Customer’s: </w:t>
+      </w:r>
+      <w:r>
+        <w:t>High, the accumulation of excess debt for some people could be severe and lead to issue in the future in terms of credit score and financially. Could be moderate or low if the credit card company is nice and allows you to cancel the purchases or charges LKS for the issue they caused.</w:t>
+      </w:r>
     </w:p>
     <w:p>
       <w:pPr>
@@ -131,10 +227,10 @@
         </w:numPr>
       </w:pPr>
       <w:r>
-        <w:t>B)</w:t>
-      </w:r>
-      <w:r>
-        <w:t xml:space="preserve"> Impact Severity Level</w:t>
+        <w:t>C)</w:t>
+      </w:r>
+      <w:r>
+        <w:t xml:space="preserve"> Security Terminology</w:t>
       </w:r>
     </w:p>
     <w:p>
@@ -146,7 +242,7 @@
         </w:numPr>
       </w:pPr>
       <w:r>
-        <w:t xml:space="preserve">KLS: </w:t>
+        <w:t xml:space="preserve">Adversary: </w:t>
       </w:r>
     </w:p>
     <w:p>
@@ -158,7 +254,7 @@
         </w:numPr>
       </w:pPr>
       <w:r>
-        <w:t xml:space="preserve">Walter: </w:t>
+        <w:t>Threat:</w:t>
       </w:r>
     </w:p>
     <w:p>
@@ -170,7 +266,31 @@
         </w:numPr>
       </w:pPr>
       <w:r>
-        <w:t xml:space="preserve">Customer’s: </w:t>
+        <w:t>System Resource attacked:</w:t>
+      </w:r>
+    </w:p>
+    <w:p>
+      <w:pPr>
+        <w:pStyle w:val="ListBullet"/>
+        <w:numPr>
+          <w:ilvl w:val="2"/>
+          <w:numId w:val="3"/>
+        </w:numPr>
+      </w:pPr>
+      <w:r>
+        <w:t>Vulnerability:</w:t>
+      </w:r>
+    </w:p>
+    <w:p>
+      <w:pPr>
+        <w:pStyle w:val="ListBullet"/>
+        <w:numPr>
+          <w:ilvl w:val="2"/>
+          <w:numId w:val="3"/>
+        </w:numPr>
+      </w:pPr>
+      <w:r>
+        <w:t xml:space="preserve">Attack Surface: </w:t>
       </w:r>
     </w:p>
     <w:p>
@@ -182,10 +302,10 @@
         </w:numPr>
       </w:pPr>
       <w:r>
-        <w:t>C)</w:t>
-      </w:r>
-      <w:r>
-        <w:t xml:space="preserve"> Security Terminology</w:t>
+        <w:t>D)</w:t>
+      </w:r>
+      <w:r>
+        <w:t xml:space="preserve"> Active or Passive</w:t>
       </w:r>
     </w:p>
     <w:p>
@@ -197,94 +317,19 @@
         </w:numPr>
       </w:pPr>
       <w:r>
+        <w:t>I would say the learning of the door pin was a passive and possibly accidental process. From there, the rest of the attack was an active attack with Jon walking in, logging in, and stealing the information and handing it over to his land shark.</w:t>
+      </w:r>
+    </w:p>
+    <w:p>
+      <w:pPr>
+        <w:pStyle w:val="ListBullet"/>
+        <w:numPr>
+          <w:ilvl w:val="1"/>
+          <w:numId w:val="3"/>
+        </w:numPr>
+      </w:pPr>
+      <w:r>
         <w:lastRenderedPageBreak/>
-        <w:t xml:space="preserve">Adversary: </w:t>
-      </w:r>
-    </w:p>
-    <w:p>
-      <w:pPr>
-        <w:pStyle w:val="ListBullet"/>
-        <w:numPr>
-          <w:ilvl w:val="2"/>
-          <w:numId w:val="3"/>
-        </w:numPr>
-      </w:pPr>
-      <w:r>
-        <w:t>Threat:</w:t>
-      </w:r>
-    </w:p>
-    <w:p>
-      <w:pPr>
-        <w:pStyle w:val="ListBullet"/>
-        <w:numPr>
-          <w:ilvl w:val="2"/>
-          <w:numId w:val="3"/>
-        </w:numPr>
-      </w:pPr>
-      <w:r>
-        <w:t>System Resource attacked:</w:t>
-      </w:r>
-    </w:p>
-    <w:p>
-      <w:pPr>
-        <w:pStyle w:val="ListBullet"/>
-        <w:numPr>
-          <w:ilvl w:val="2"/>
-          <w:numId w:val="3"/>
-        </w:numPr>
-      </w:pPr>
-      <w:r>
-        <w:t>Vulnerability:</w:t>
-      </w:r>
-    </w:p>
-    <w:p>
-      <w:pPr>
-        <w:pStyle w:val="ListBullet"/>
-        <w:numPr>
-          <w:ilvl w:val="2"/>
-          <w:numId w:val="3"/>
-        </w:numPr>
-      </w:pPr>
-      <w:r>
-        <w:t xml:space="preserve">Attack Surface: </w:t>
-      </w:r>
-    </w:p>
-    <w:p>
-      <w:pPr>
-        <w:pStyle w:val="ListBullet"/>
-        <w:numPr>
-          <w:ilvl w:val="1"/>
-          <w:numId w:val="3"/>
-        </w:numPr>
-      </w:pPr>
-      <w:r>
-        <w:t>D)</w:t>
-      </w:r>
-      <w:r>
-        <w:t xml:space="preserve"> Active or Passive</w:t>
-      </w:r>
-    </w:p>
-    <w:p>
-      <w:pPr>
-        <w:pStyle w:val="ListBullet"/>
-        <w:numPr>
-          <w:ilvl w:val="2"/>
-          <w:numId w:val="3"/>
-        </w:numPr>
-      </w:pPr>
-      <w:r>
-        <w:t>I would say the learning of the door pin was a passive and possibly accidental process. From there, the rest of the attack was an active attack with Jon walking in, logging in, and stealing the information and handing it over to his land shark.</w:t>
-      </w:r>
-    </w:p>
-    <w:p>
-      <w:pPr>
-        <w:pStyle w:val="ListBullet"/>
-        <w:numPr>
-          <w:ilvl w:val="1"/>
-          <w:numId w:val="3"/>
-        </w:numPr>
-      </w:pPr>
-      <w:r>
         <w:t>E)</w:t>
       </w:r>
       <w:r>
@@ -359,50 +404,23 @@
         <w:pStyle w:val="ListBullet"/>
       </w:pPr>
       <w:r>
-        <w:t xml:space="preserve">Question </w:t>
-      </w:r>
-      <w:r>
-        <w:t>3</w:t>
-      </w:r>
-      <w:r>
-        <w:t xml:space="preserve">) </w:t>
-      </w:r>
-      <w:r>
-        <w:t>Textbook 2.1</w:t>
-      </w:r>
-    </w:p>
-    <w:p>
-      <w:pPr>
-        <w:pStyle w:val="ListBullet"/>
-      </w:pPr>
-      <w:r>
-        <w:t xml:space="preserve">Question </w:t>
-      </w:r>
-      <w:r>
-        <w:t>4</w:t>
-      </w:r>
-      <w:r>
-        <w:t xml:space="preserve">) </w:t>
-      </w:r>
-      <w:r>
-        <w:t>Textbook 2.5</w:t>
-      </w:r>
-    </w:p>
-    <w:p>
-      <w:pPr>
-        <w:pStyle w:val="ListBullet"/>
-      </w:pPr>
-      <w:r>
-        <w:t xml:space="preserve">Question </w:t>
-      </w:r>
-      <w:r>
-        <w:t>5</w:t>
-      </w:r>
-      <w:r>
-        <w:t xml:space="preserve">) </w:t>
-      </w:r>
-      <w:r>
-        <w:t>Password Strength</w:t>
+        <w:t>Question 3) Textbook 2.1</w:t>
+      </w:r>
+    </w:p>
+    <w:p>
+      <w:pPr>
+        <w:pStyle w:val="ListBullet"/>
+      </w:pPr>
+      <w:r>
+        <w:t>Question 4) Textbook 2.5</w:t>
+      </w:r>
+    </w:p>
+    <w:p>
+      <w:pPr>
+        <w:pStyle w:val="ListBullet"/>
+      </w:pPr>
+      <w:r>
+        <w:t>Question 5) Password Strength</w:t>
       </w:r>
     </w:p>
     <w:p>

</xml_diff>